<commit_message>
Modificaciones Links, Crit Done
</commit_message>
<xml_diff>
--- a/TPE Metodologia.docx
+++ b/TPE Metodologia.docx
@@ -173,7 +173,13 @@
     </w:p>
     <w:p>
       <w:r>
-        <w:t xml:space="preserve">Miro: </w:t>
+        <w:t>Miro</w:t>
+      </w:r>
+      <w:r>
+        <w:t xml:space="preserve"> online</w:t>
+      </w:r>
+      <w:r>
+        <w:t xml:space="preserve">: </w:t>
       </w:r>
       <w:hyperlink r:id="rId8" w:history="1">
         <w:r>
@@ -187,6 +193,7 @@
     <w:p>
       <w:pPr>
         <w:rPr>
+          <w:rStyle w:val="Hipervnculo"/>
           <w:lang w:val="en-US"/>
         </w:rPr>
       </w:pPr>
@@ -208,6 +215,84 @@
     </w:p>
     <w:p>
       <w:pPr>
+        <w:rPr>
+          <w:rStyle w:val="Hipervnculo"/>
+          <w:color w:val="auto"/>
+          <w:u w:val="none"/>
+          <w:lang w:val="en-US"/>
+        </w:rPr>
+      </w:pPr>
+      <w:proofErr w:type="spellStart"/>
+      <w:r>
+        <w:rPr>
+          <w:rStyle w:val="Hipervnculo"/>
+          <w:color w:val="auto"/>
+          <w:u w:val="none"/>
+          <w:lang w:val="en-US"/>
+        </w:rPr>
+        <w:t>Balsamiq</w:t>
+      </w:r>
+      <w:proofErr w:type="spellEnd"/>
+      <w:r>
+        <w:rPr>
+          <w:rStyle w:val="Hipervnculo"/>
+          <w:color w:val="auto"/>
+          <w:u w:val="none"/>
+          <w:lang w:val="en-US"/>
+        </w:rPr>
+        <w:t xml:space="preserve">: </w:t>
+      </w:r>
+      <w:hyperlink r:id="rId10" w:history="1">
+        <w:r>
+          <w:rPr>
+            <w:rStyle w:val="Hipervnculo"/>
+            <w:lang w:val="en-US"/>
+          </w:rPr>
+          <w:t>https://balsamiq.cloud/sbgjtto/pu89el0/r6B57</w:t>
+        </w:r>
+      </w:hyperlink>
+    </w:p>
+    <w:p>
+      <w:pPr>
+        <w:rPr>
+          <w:lang w:val="en-US"/>
+        </w:rPr>
+      </w:pPr>
+      <w:r>
+        <w:rPr>
+          <w:lang w:val="en-US"/>
+        </w:rPr>
+        <w:t xml:space="preserve">User Story Map: </w:t>
+      </w:r>
+      <w:hyperlink r:id="rId11" w:history="1">
+        <w:r>
+          <w:rPr>
+            <w:rStyle w:val="Hipervnculo"/>
+            <w:lang w:val="en-US"/>
+          </w:rPr>
+          <w:t>https://drive.google.com/file/d/1Tmo03Aogq2gvG7YZhdYD1-LcPdj6f8mV/view?usp=sharing</w:t>
+        </w:r>
+      </w:hyperlink>
+    </w:p>
+    <w:p>
+      <w:pPr>
+        <w:rPr>
+          <w:rFonts w:ascii="Arial" w:eastAsia="Arial" w:hAnsi="Arial" w:cs="Arial"/>
+          <w:b/>
+          <w:lang w:val="en-US"/>
+        </w:rPr>
+      </w:pPr>
+      <w:r>
+        <w:rPr>
+          <w:rFonts w:ascii="Arial" w:eastAsia="Arial" w:hAnsi="Arial" w:cs="Arial"/>
+          <w:b/>
+          <w:lang w:val="en-US"/>
+        </w:rPr>
+        <w:br w:type="page"/>
+      </w:r>
+    </w:p>
+    <w:p>
+      <w:pPr>
         <w:spacing w:after="0" w:line="240" w:lineRule="auto"/>
         <w:jc w:val="both"/>
         <w:rPr>
@@ -310,71 +395,31 @@
           <w:rFonts w:eastAsia="Arial"/>
         </w:rPr>
       </w:pPr>
+      <w:bookmarkStart w:id="0" w:name="_GoBack"/>
+      <w:bookmarkEnd w:id="0"/>
       <w:r>
         <w:rPr>
           <w:rFonts w:eastAsia="Arial"/>
         </w:rPr>
-        <w:t xml:space="preserve">Se debe contar con un mínimo de 4 (cuatro) </w:t>
-      </w:r>
-      <w:proofErr w:type="spellStart"/>
+        <w:t>En caso de error se</w:t>
+      </w:r>
       <w:r>
         <w:rPr>
           <w:rFonts w:eastAsia="Arial"/>
         </w:rPr>
-        <w:t>Unit</w:t>
-      </w:r>
-      <w:proofErr w:type="spellEnd"/>
+        <w:t xml:space="preserve"> deberá dejar comentada una breve explicación del mismo junto con una captura</w:t>
+      </w:r>
       <w:r>
         <w:rPr>
           <w:rFonts w:eastAsia="Arial"/>
         </w:rPr>
-        <w:t xml:space="preserve"> Test satisfactorios, con un máximo de 2 por cada desarrollador. En caso de error se deberá realizar un informe</w:t>
+        <w:t xml:space="preserve"> de pantalla en la misma US</w:t>
       </w:r>
       <w:r>
         <w:rPr>
           <w:rFonts w:eastAsia="Arial"/>
         </w:rPr>
-        <w:t xml:space="preserve"> registrado en un Word</w:t>
-      </w:r>
-      <w:r>
-        <w:rPr>
-          <w:rFonts w:eastAsia="Arial"/>
-        </w:rPr>
-        <w:t xml:space="preserve"> comentando el problema de forma precisa</w:t>
-      </w:r>
-      <w:r>
-        <w:rPr>
-          <w:rFonts w:eastAsia="Arial"/>
-        </w:rPr>
-        <w:t xml:space="preserve">, agregando un </w:t>
-      </w:r>
-      <w:proofErr w:type="spellStart"/>
-      <w:r>
-        <w:rPr>
-          <w:rFonts w:eastAsia="Arial"/>
-        </w:rPr>
-        <w:t>screen</w:t>
-      </w:r>
-      <w:proofErr w:type="spellEnd"/>
-      <w:r>
-        <w:rPr>
-          <w:rFonts w:eastAsia="Arial"/>
-        </w:rPr>
-        <w:t xml:space="preserve"> </w:t>
-      </w:r>
-      <w:proofErr w:type="spellStart"/>
-      <w:r>
-        <w:rPr>
-          <w:rFonts w:eastAsia="Arial"/>
-        </w:rPr>
-        <w:t>shot</w:t>
-      </w:r>
-      <w:proofErr w:type="spellEnd"/>
-      <w:r>
-        <w:rPr>
-          <w:rFonts w:eastAsia="Arial"/>
-        </w:rPr>
-        <w:t xml:space="preserve"> y la solución implementada.</w:t>
+        <w:t>.</w:t>
       </w:r>
     </w:p>
     <w:p>
@@ -1248,6 +1293,32 @@
           <w:szCs w:val="28"/>
           <w:lang w:val="en-US"/>
         </w:rPr>
+        <w:br w:type="page"/>
+      </w:r>
+    </w:p>
+    <w:p>
+      <w:pPr>
+        <w:rPr>
+          <w:sz w:val="28"/>
+          <w:szCs w:val="28"/>
+          <w:lang w:val="en-US"/>
+        </w:rPr>
+      </w:pPr>
+    </w:p>
+    <w:p>
+      <w:pPr>
+        <w:rPr>
+          <w:sz w:val="28"/>
+          <w:szCs w:val="28"/>
+          <w:lang w:val="en-US"/>
+        </w:rPr>
+      </w:pPr>
+      <w:r>
+        <w:rPr>
+          <w:sz w:val="28"/>
+          <w:szCs w:val="28"/>
+          <w:lang w:val="en-US"/>
+        </w:rPr>
         <w:t>2da reunion</w:t>
       </w:r>
     </w:p>
@@ -1942,7 +2013,6 @@
           <w:szCs w:val="28"/>
           <w:lang w:val="en-US"/>
         </w:rPr>
-        <w:lastRenderedPageBreak/>
         <w:t>3ra reunion</w:t>
       </w:r>
     </w:p>
@@ -2640,8 +2710,6 @@
         <w:lastRenderedPageBreak/>
         <w:t>Borrador/consultas:</w:t>
       </w:r>
-      <w:bookmarkStart w:id="0" w:name="_GoBack"/>
-      <w:bookmarkEnd w:id="0"/>
     </w:p>
     <w:p>
       <w:r>
@@ -4456,7 +4524,7 @@
 </file>
 
 <file path=customXml/itemProps2.xml><?xml version="1.0" encoding="utf-8"?>
-<ds:datastoreItem xmlns:ds="http://schemas.openxmlformats.org/officeDocument/2006/customXml" ds:itemID="{743146DF-CEC0-4B42-8CE8-CCCCA2015604}">
+<ds:datastoreItem xmlns:ds="http://schemas.openxmlformats.org/officeDocument/2006/customXml" ds:itemID="{C9148780-D1BE-448F-AB79-94302998C6E1}">
   <ds:schemaRefs>
     <ds:schemaRef ds:uri="http://schemas.openxmlformats.org/officeDocument/2006/bibliography"/>
   </ds:schemaRefs>

</xml_diff>